<commit_message>
Fixed some descriptions and scenarios
</commit_message>
<xml_diff>
--- a/use_cases/scenarios/scenario_specify_the_section_that_they_intend_to_participate.docx
+++ b/use_cases/scenarios/scenario_specify_the_section_that_they_intend_to_participate.docx
@@ -1,8 +1,12 @@
 
 <file path=word/document.xml><?xml version="1.0" encoding="utf-8"?>
-<w:document xmlns:wpc="http://schemas.microsoft.com/office/word/2010/wordprocessingCanvas" xmlns:cx="http://schemas.microsoft.com/office/drawing/2014/chartex" xmlns:cx1="http://schemas.microsoft.com/office/drawing/2015/9/8/chartex" xmlns:mc="http://schemas.openxmlformats.org/markup-compatibility/2006" xmlns:o="urn:schemas-microsoft-com:office:office" xmlns:r="http://schemas.openxmlformats.org/officeDocument/2006/relationships" xmlns:m="http://schemas.openxmlformats.org/officeDocument/2006/math" xmlns:v="urn:schemas-microsoft-com:vml" xmlns:wp14="http://schemas.microsoft.com/office/word/2010/wordprocessingDrawing" xmlns:wp="http://schemas.openxmlformats.org/drawingml/2006/wordprocessingDrawing" xmlns:w10="urn:schemas-microsoft-com:office:word" xmlns:w="http://schemas.openxmlformats.org/wordprocessingml/2006/main" xmlns:w14="http://schemas.microsoft.com/office/word/2010/wordml" xmlns:w15="http://schemas.microsoft.com/office/word/2012/wordml" xmlns:w16se="http://schemas.microsoft.com/office/word/2015/wordml/symex" xmlns:wpg="http://schemas.microsoft.com/office/word/2010/wordprocessingGroup" xmlns:wpi="http://schemas.microsoft.com/office/word/2010/wordprocessingInk" xmlns:wne="http://schemas.microsoft.com/office/word/2006/wordml" xmlns:wps="http://schemas.microsoft.com/office/word/2010/wordprocessingShape" mc:Ignorable="w14 w15 w16se wp14">
+<w:document xmlns:o="urn:schemas-microsoft-com:office:office" xmlns:r="http://schemas.openxmlformats.org/officeDocument/2006/relationships" xmlns:v="urn:schemas-microsoft-com:vml" xmlns:w="http://schemas.openxmlformats.org/wordprocessingml/2006/main" xmlns:w10="urn:schemas-microsoft-com:office:word" xmlns:wp="http://schemas.openxmlformats.org/drawingml/2006/wordprocessingDrawing" xmlns:wps="http://schemas.microsoft.com/office/word/2010/wordprocessingShape" xmlns:wpg="http://schemas.microsoft.com/office/word/2010/wordprocessingGroup" xmlns:mc="http://schemas.openxmlformats.org/markup-compatibility/2006" xmlns:wp14="http://schemas.microsoft.com/office/word/2010/wordprocessingDrawing" xmlns:w14="http://schemas.microsoft.com/office/word/2010/wordml" mc:Ignorable="w14 wp14">
   <w:body>
     <w:p>
+      <w:pPr>
+        <w:pStyle w:val="Normal"/>
+        <w:rPr/>
+      </w:pPr>
       <w:r>
         <w:rPr>
           <w:b/>
@@ -12,13 +16,19 @@
         <w:t>Nume:</w:t>
       </w:r>
       <w:r>
+        <w:rPr/>
         <w:t xml:space="preserve"> </w:t>
       </w:r>
       <w:r>
-        <w:t>Incercarea unui listener de a articipa ca autor</w:t>
-      </w:r>
-    </w:p>
-    <w:p>
+        <w:rPr/>
+        <w:t>Specify the section that they intend to participate</w:t>
+      </w:r>
+    </w:p>
+    <w:p>
+      <w:pPr>
+        <w:pStyle w:val="Normal"/>
+        <w:rPr/>
+      </w:pPr>
       <w:r>
         <w:rPr>
           <w:b/>
@@ -28,15 +38,15 @@
         <w:t>Actori:</w:t>
       </w:r>
       <w:r>
-        <w:t xml:space="preserve"> </w:t>
-      </w:r>
-      <w:r>
-        <w:t>Robert: listener</w:t>
-      </w:r>
-    </w:p>
-    <w:p>
-      <w:pPr>
+        <w:rPr/>
+        <w:t xml:space="preserve"> Robert: listener</w:t>
+      </w:r>
+    </w:p>
+    <w:p>
+      <w:pPr>
+        <w:pStyle w:val="Normal"/>
         <w:rPr>
+          <w:b/>
           <w:b/>
           <w:sz w:val="24"/>
           <w:szCs w:val="24"/>
@@ -58,111 +68,135 @@
           <w:ilvl w:val="0"/>
           <w:numId w:val="1"/>
         </w:numPr>
-      </w:pPr>
-      <w:r>
-        <w:t>Robert</w:t>
-      </w:r>
-      <w:r>
-        <w:t xml:space="preserve"> </w:t>
-      </w:r>
-      <w:r>
-        <w:t>se logheaza pe website</w:t>
+        <w:rPr/>
+      </w:pPr>
+      <w:r>
+        <w:rPr/>
+        <w:t>Robert se logheaza pe website</w:t>
       </w:r>
     </w:p>
     <w:p>
       <w:pPr>
         <w:pStyle w:val="ListParagraph"/>
-        <w:ind w:left="1440"/>
-      </w:pPr>
-      <w:r>
+        <w:ind w:left="1440" w:hanging="0"/>
+        <w:rPr/>
+      </w:pPr>
+      <w:r>
+        <w:rPr/>
         <w:t>2. Sistemul accepta conexiunea</w:t>
       </w:r>
     </w:p>
     <w:p>
       <w:pPr>
         <w:pStyle w:val="ListParagraph"/>
-        <w:ind w:left="1440"/>
-      </w:pPr>
-      <w:r>
+        <w:ind w:left="1440" w:hanging="0"/>
+        <w:rPr/>
+      </w:pPr>
+      <w:r>
+        <w:rPr/>
         <w:t>3. Sistemul trimite raspuns si asteapta urmatoarea comanda</w:t>
       </w:r>
     </w:p>
     <w:p>
       <w:pPr>
+        <w:pStyle w:val="Normal"/>
         <w:ind w:firstLine="720"/>
-      </w:pPr>
-      <w:r>
+        <w:rPr/>
+      </w:pPr>
+      <w:r>
+        <w:rPr/>
         <w:t>4.  Robert alege sectia unde doreste sa participe</w:t>
       </w:r>
     </w:p>
     <w:p>
       <w:pPr>
+        <w:pStyle w:val="Normal"/>
         <w:ind w:firstLine="720"/>
-      </w:pPr>
-      <w:r>
+        <w:rPr/>
+      </w:pPr>
+      <w:r>
+        <w:rPr/>
         <w:t>5.  Robert face submit</w:t>
       </w:r>
     </w:p>
     <w:p>
       <w:pPr>
+        <w:pStyle w:val="Normal"/>
         <w:ind w:firstLine="720"/>
-      </w:pPr>
-      <w:r>
+        <w:rPr/>
+      </w:pPr>
+      <w:r>
+        <w:rPr/>
         <w:tab/>
         <w:t>6. Sistemul inregistreaza optiunea</w:t>
       </w:r>
     </w:p>
     <w:p>
       <w:pPr>
+        <w:pStyle w:val="Normal"/>
         <w:ind w:firstLine="720"/>
-      </w:pPr>
-      <w:r>
-        <w:t>7.  Robert</w:t>
-      </w:r>
-      <w:r>
-        <w:t xml:space="preserve"> ca participa ca autor.</w:t>
-      </w:r>
-    </w:p>
-    <w:p>
-      <w:pPr>
+        <w:rPr/>
+      </w:pPr>
+      <w:r>
+        <w:rPr/>
+        <w:t>7.  Robert ca participa ca autor.</w:t>
+      </w:r>
+    </w:p>
+    <w:p>
+      <w:pPr>
+        <w:pStyle w:val="Normal"/>
         <w:ind w:firstLine="720"/>
-      </w:pPr>
-      <w:r>
+        <w:rPr/>
+      </w:pPr>
+      <w:r>
+        <w:rPr/>
         <w:tab/>
-        <w:t xml:space="preserve">8. </w:t>
-      </w:r>
-      <w:r>
-        <w:t>Sistemul inregistreaza cererea dar vede ca nu are nicio lucrare.</w:t>
-      </w:r>
-    </w:p>
-    <w:p>
-      <w:pPr>
+        <w:t>8. Sistemul inregistreaza cererea dar vede ca nu are nicio lucrare.</w:t>
+      </w:r>
+    </w:p>
+    <w:p>
+      <w:pPr>
+        <w:pStyle w:val="Normal"/>
         <w:ind w:firstLine="720"/>
-      </w:pPr>
-      <w:r>
-        <w:t>9. Robert primeste raspunsul ca cererea nu a fost procesata, deoarece nu poate fi autor.</w:t>
-      </w:r>
+        <w:rPr/>
+      </w:pPr>
       <w:bookmarkStart w:id="0" w:name="_GoBack"/>
       <w:bookmarkEnd w:id="0"/>
-    </w:p>
-    <w:p/>
+      <w:r>
+        <w:rPr/>
+        <w:t>9. Robert primeste raspunsul ca cererea nu a fost procesata, deoarece nu poate fi autor.</w:t>
+      </w:r>
+    </w:p>
+    <w:p>
+      <w:pPr>
+        <w:pStyle w:val="Normal"/>
+        <w:widowControl/>
+        <w:bidi w:val="0"/>
+        <w:spacing w:lineRule="auto" w:line="254" w:before="0" w:after="160"/>
+        <w:jc w:val="left"/>
+        <w:rPr/>
+      </w:pPr>
+      <w:r>
+        <w:rPr/>
+      </w:r>
+    </w:p>
     <w:sectPr>
+      <w:type w:val="nextPage"/>
       <w:pgSz w:w="12240" w:h="15840"/>
-      <w:pgMar w:top="1440" w:right="1440" w:bottom="1440" w:left="1440" w:header="720" w:footer="720" w:gutter="0"/>
-      <w:cols w:space="720"/>
-      <w:docGrid w:linePitch="360"/>
+      <w:pgMar w:left="1440" w:right="1440" w:header="0" w:top="1440" w:footer="0" w:bottom="1440" w:gutter="0"/>
+      <w:pgNumType w:fmt="decimal"/>
+      <w:formProt w:val="false"/>
+      <w:textDirection w:val="lrTb"/>
+      <w:docGrid w:type="default" w:linePitch="360" w:charSpace="4294965247"/>
     </w:sectPr>
   </w:body>
 </w:document>
 </file>
 
 <file path=word/numbering.xml><?xml version="1.0" encoding="utf-8"?>
-<w:numbering xmlns:wpc="http://schemas.microsoft.com/office/word/2010/wordprocessingCanvas" xmlns:cx="http://schemas.microsoft.com/office/drawing/2014/chartex" xmlns:cx1="http://schemas.microsoft.com/office/drawing/2015/9/8/chartex" xmlns:mc="http://schemas.openxmlformats.org/markup-compatibility/2006" xmlns:o="urn:schemas-microsoft-com:office:office" xmlns:r="http://schemas.openxmlformats.org/officeDocument/2006/relationships" xmlns:m="http://schemas.openxmlformats.org/officeDocument/2006/math" xmlns:v="urn:schemas-microsoft-com:vml" xmlns:wp14="http://schemas.microsoft.com/office/word/2010/wordprocessingDrawing" xmlns:wp="http://schemas.openxmlformats.org/drawingml/2006/wordprocessingDrawing" xmlns:w10="urn:schemas-microsoft-com:office:word" xmlns:w="http://schemas.openxmlformats.org/wordprocessingml/2006/main" xmlns:w14="http://schemas.microsoft.com/office/word/2010/wordml" xmlns:w15="http://schemas.microsoft.com/office/word/2012/wordml" xmlns:w16se="http://schemas.microsoft.com/office/word/2015/wordml/symex" xmlns:wpg="http://schemas.microsoft.com/office/word/2010/wordprocessingGroup" xmlns:wpi="http://schemas.microsoft.com/office/word/2010/wordprocessingInk" xmlns:wne="http://schemas.microsoft.com/office/word/2006/wordml" xmlns:wps="http://schemas.microsoft.com/office/word/2010/wordprocessingShape" mc:Ignorable="w14 w15 w16se wp14">
-  <w:abstractNum w:abstractNumId="0" w15:restartNumberingAfterBreak="0">
-    <w:nsid w:val="0E79648E"/>
-    <w:multiLevelType w:val="hybridMultilevel"/>
-    <w:tmpl w:val="A1780238"/>
-    <w:lvl w:ilvl="0" w:tplc="8D72DE7A">
+<w:numbering xmlns:w="http://schemas.openxmlformats.org/wordprocessingml/2006/main" xmlns:o="urn:schemas-microsoft-com:office:office" xmlns:r="http://schemas.openxmlformats.org/officeDocument/2006/relationships" xmlns:v="urn:schemas-microsoft-com:vml">
+  <w:abstractNum w:abstractNumId="1">
+    <w:lvl w:ilvl="0">
       <w:start w:val="1"/>
       <w:numFmt w:val="decimal"/>
       <w:lvlText w:val="%1."/>
@@ -171,7 +205,7 @@
         <w:ind w:left="1080" w:hanging="360"/>
       </w:pPr>
     </w:lvl>
-    <w:lvl w:ilvl="1" w:tplc="04090019">
+    <w:lvl w:ilvl="1">
       <w:start w:val="1"/>
       <w:numFmt w:val="lowerLetter"/>
       <w:lvlText w:val="%2."/>
@@ -180,7 +214,7 @@
         <w:ind w:left="1800" w:hanging="360"/>
       </w:pPr>
     </w:lvl>
-    <w:lvl w:ilvl="2" w:tplc="0409001B">
+    <w:lvl w:ilvl="2">
       <w:start w:val="1"/>
       <w:numFmt w:val="lowerRoman"/>
       <w:lvlText w:val="%3."/>
@@ -189,7 +223,7 @@
         <w:ind w:left="2520" w:hanging="180"/>
       </w:pPr>
     </w:lvl>
-    <w:lvl w:ilvl="3" w:tplc="0409000F">
+    <w:lvl w:ilvl="3">
       <w:start w:val="1"/>
       <w:numFmt w:val="decimal"/>
       <w:lvlText w:val="%4."/>
@@ -198,7 +232,7 @@
         <w:ind w:left="3240" w:hanging="360"/>
       </w:pPr>
     </w:lvl>
-    <w:lvl w:ilvl="4" w:tplc="04090019">
+    <w:lvl w:ilvl="4">
       <w:start w:val="1"/>
       <w:numFmt w:val="lowerLetter"/>
       <w:lvlText w:val="%5."/>
@@ -207,7 +241,7 @@
         <w:ind w:left="3960" w:hanging="360"/>
       </w:pPr>
     </w:lvl>
-    <w:lvl w:ilvl="5" w:tplc="0409001B">
+    <w:lvl w:ilvl="5">
       <w:start w:val="1"/>
       <w:numFmt w:val="lowerRoman"/>
       <w:lvlText w:val="%6."/>
@@ -216,7 +250,7 @@
         <w:ind w:left="4680" w:hanging="180"/>
       </w:pPr>
     </w:lvl>
-    <w:lvl w:ilvl="6" w:tplc="0409000F">
+    <w:lvl w:ilvl="6">
       <w:start w:val="1"/>
       <w:numFmt w:val="decimal"/>
       <w:lvlText w:val="%7."/>
@@ -225,7 +259,7 @@
         <w:ind w:left="5400" w:hanging="360"/>
       </w:pPr>
     </w:lvl>
-    <w:lvl w:ilvl="7" w:tplc="04090019">
+    <w:lvl w:ilvl="7">
       <w:start w:val="1"/>
       <w:numFmt w:val="lowerLetter"/>
       <w:lvlText w:val="%8."/>
@@ -234,7 +268,7 @@
         <w:ind w:left="6120" w:hanging="360"/>
       </w:pPr>
     </w:lvl>
-    <w:lvl w:ilvl="8" w:tplc="0409001B">
+    <w:lvl w:ilvl="8">
       <w:start w:val="1"/>
       <w:numFmt w:val="lowerRoman"/>
       <w:lvlText w:val="%9."/>
@@ -244,67 +278,160 @@
       </w:pPr>
     </w:lvl>
   </w:abstractNum>
+  <w:abstractNum w:abstractNumId="2">
+    <w:lvl w:ilvl="0">
+      <w:start w:val="1"/>
+      <w:numFmt w:val="none"/>
+      <w:suff w:val="nothing"/>
+      <w:lvlText w:val=""/>
+      <w:lvlJc w:val="left"/>
+      <w:pPr>
+        <w:tabs>
+          <w:tab w:val="num" w:pos="432"/>
+        </w:tabs>
+        <w:ind w:left="432" w:hanging="432"/>
+      </w:pPr>
+    </w:lvl>
+    <w:lvl w:ilvl="1">
+      <w:start w:val="1"/>
+      <w:numFmt w:val="none"/>
+      <w:suff w:val="nothing"/>
+      <w:lvlText w:val=""/>
+      <w:lvlJc w:val="left"/>
+      <w:pPr>
+        <w:tabs>
+          <w:tab w:val="num" w:pos="576"/>
+        </w:tabs>
+        <w:ind w:left="576" w:hanging="576"/>
+      </w:pPr>
+    </w:lvl>
+    <w:lvl w:ilvl="2">
+      <w:start w:val="1"/>
+      <w:numFmt w:val="none"/>
+      <w:suff w:val="nothing"/>
+      <w:lvlText w:val=""/>
+      <w:lvlJc w:val="left"/>
+      <w:pPr>
+        <w:tabs>
+          <w:tab w:val="num" w:pos="720"/>
+        </w:tabs>
+        <w:ind w:left="720" w:hanging="720"/>
+      </w:pPr>
+    </w:lvl>
+    <w:lvl w:ilvl="3">
+      <w:start w:val="1"/>
+      <w:numFmt w:val="none"/>
+      <w:suff w:val="nothing"/>
+      <w:lvlText w:val=""/>
+      <w:lvlJc w:val="left"/>
+      <w:pPr>
+        <w:tabs>
+          <w:tab w:val="num" w:pos="864"/>
+        </w:tabs>
+        <w:ind w:left="864" w:hanging="864"/>
+      </w:pPr>
+    </w:lvl>
+    <w:lvl w:ilvl="4">
+      <w:start w:val="1"/>
+      <w:numFmt w:val="none"/>
+      <w:suff w:val="nothing"/>
+      <w:lvlText w:val=""/>
+      <w:lvlJc w:val="left"/>
+      <w:pPr>
+        <w:tabs>
+          <w:tab w:val="num" w:pos="1008"/>
+        </w:tabs>
+        <w:ind w:left="1008" w:hanging="1008"/>
+      </w:pPr>
+    </w:lvl>
+    <w:lvl w:ilvl="5">
+      <w:start w:val="1"/>
+      <w:numFmt w:val="none"/>
+      <w:suff w:val="nothing"/>
+      <w:lvlText w:val=""/>
+      <w:lvlJc w:val="left"/>
+      <w:pPr>
+        <w:tabs>
+          <w:tab w:val="num" w:pos="1152"/>
+        </w:tabs>
+        <w:ind w:left="1152" w:hanging="1152"/>
+      </w:pPr>
+    </w:lvl>
+    <w:lvl w:ilvl="6">
+      <w:start w:val="1"/>
+      <w:numFmt w:val="none"/>
+      <w:suff w:val="nothing"/>
+      <w:lvlText w:val=""/>
+      <w:lvlJc w:val="left"/>
+      <w:pPr>
+        <w:tabs>
+          <w:tab w:val="num" w:pos="1296"/>
+        </w:tabs>
+        <w:ind w:left="1296" w:hanging="1296"/>
+      </w:pPr>
+    </w:lvl>
+    <w:lvl w:ilvl="7">
+      <w:start w:val="1"/>
+      <w:numFmt w:val="none"/>
+      <w:suff w:val="nothing"/>
+      <w:lvlText w:val=""/>
+      <w:lvlJc w:val="left"/>
+      <w:pPr>
+        <w:tabs>
+          <w:tab w:val="num" w:pos="1440"/>
+        </w:tabs>
+        <w:ind w:left="1440" w:hanging="1440"/>
+      </w:pPr>
+    </w:lvl>
+    <w:lvl w:ilvl="8">
+      <w:start w:val="1"/>
+      <w:numFmt w:val="none"/>
+      <w:suff w:val="nothing"/>
+      <w:lvlText w:val=""/>
+      <w:lvlJc w:val="left"/>
+      <w:pPr>
+        <w:tabs>
+          <w:tab w:val="num" w:pos="1584"/>
+        </w:tabs>
+        <w:ind w:left="1584" w:hanging="1584"/>
+      </w:pPr>
+    </w:lvl>
+  </w:abstractNum>
   <w:num w:numId="1">
-    <w:abstractNumId w:val="0"/>
-    <w:lvlOverride w:ilvl="0">
-      <w:startOverride w:val="1"/>
-    </w:lvlOverride>
-    <w:lvlOverride w:ilvl="1">
-      <w:startOverride w:val="1"/>
-    </w:lvlOverride>
-    <w:lvlOverride w:ilvl="2">
-      <w:startOverride w:val="1"/>
-    </w:lvlOverride>
-    <w:lvlOverride w:ilvl="3">
-      <w:startOverride w:val="1"/>
-    </w:lvlOverride>
-    <w:lvlOverride w:ilvl="4">
-      <w:startOverride w:val="1"/>
-    </w:lvlOverride>
-    <w:lvlOverride w:ilvl="5">
-      <w:startOverride w:val="1"/>
-    </w:lvlOverride>
-    <w:lvlOverride w:ilvl="6">
-      <w:startOverride w:val="1"/>
-    </w:lvlOverride>
-    <w:lvlOverride w:ilvl="7">
-      <w:startOverride w:val="1"/>
-    </w:lvlOverride>
-    <w:lvlOverride w:ilvl="8">
-      <w:startOverride w:val="1"/>
-    </w:lvlOverride>
+    <w:abstractNumId w:val="1"/>
+  </w:num>
+  <w:num w:numId="2">
+    <w:abstractNumId w:val="2"/>
   </w:num>
 </w:numbering>
 </file>
 
 <file path=word/styles.xml><?xml version="1.0" encoding="utf-8"?>
-<w:styles xmlns:mc="http://schemas.openxmlformats.org/markup-compatibility/2006" xmlns:r="http://schemas.openxmlformats.org/officeDocument/2006/relationships" xmlns:w="http://schemas.openxmlformats.org/wordprocessingml/2006/main" xmlns:w14="http://schemas.microsoft.com/office/word/2010/wordml" xmlns:w15="http://schemas.microsoft.com/office/word/2012/wordml" xmlns:w16se="http://schemas.microsoft.com/office/word/2015/wordml/symex" mc:Ignorable="w14 w15 w16se">
+<w:styles xmlns:w="http://schemas.openxmlformats.org/wordprocessingml/2006/main" xmlns:w14="http://schemas.microsoft.com/office/word/2010/wordml" xmlns:mc="http://schemas.openxmlformats.org/markup-compatibility/2006" mc:Ignorable="w14">
   <w:docDefaults>
     <w:rPrDefault>
       <w:rPr>
-        <w:rFonts w:asciiTheme="minorHAnsi" w:eastAsiaTheme="minorHAnsi" w:hAnsiTheme="minorHAnsi" w:cstheme="minorBidi"/>
+        <w:rFonts w:ascii="Calibri" w:hAnsi="Calibri" w:eastAsia="Calibri" w:cs="" w:asciiTheme="minorHAnsi" w:cstheme="minorBidi" w:eastAsiaTheme="minorHAnsi" w:hAnsiTheme="minorHAnsi"/>
         <w:sz w:val="22"/>
         <w:szCs w:val="22"/>
         <w:lang w:val="en-US" w:eastAsia="en-US" w:bidi="ar-SA"/>
       </w:rPr>
     </w:rPrDefault>
     <w:pPrDefault>
-      <w:pPr>
-        <w:spacing w:after="160" w:line="259" w:lineRule="auto"/>
-      </w:pPr>
+      <w:pPr/>
     </w:pPrDefault>
   </w:docDefaults>
   <w:latentStyles w:defLockedState="0" w:defUIPriority="99" w:defSemiHidden="0" w:defUnhideWhenUsed="0" w:defQFormat="0" w:count="371">
     <w:lsdException w:name="Normal" w:uiPriority="0" w:qFormat="1"/>
     <w:lsdException w:name="heading 1" w:uiPriority="9" w:qFormat="1"/>
-    <w:lsdException w:name="heading 2" w:semiHidden="1" w:uiPriority="9" w:unhideWhenUsed="1" w:qFormat="1"/>
-    <w:lsdException w:name="heading 3" w:semiHidden="1" w:uiPriority="9" w:unhideWhenUsed="1" w:qFormat="1"/>
-    <w:lsdException w:name="heading 4" w:semiHidden="1" w:uiPriority="9" w:unhideWhenUsed="1" w:qFormat="1"/>
-    <w:lsdException w:name="heading 5" w:semiHidden="1" w:uiPriority="9" w:unhideWhenUsed="1" w:qFormat="1"/>
-    <w:lsdException w:name="heading 6" w:semiHidden="1" w:uiPriority="9" w:unhideWhenUsed="1" w:qFormat="1"/>
-    <w:lsdException w:name="heading 7" w:semiHidden="1" w:uiPriority="9" w:unhideWhenUsed="1" w:qFormat="1"/>
-    <w:lsdException w:name="heading 8" w:semiHidden="1" w:uiPriority="9" w:unhideWhenUsed="1" w:qFormat="1"/>
-    <w:lsdException w:name="heading 9" w:semiHidden="1" w:uiPriority="9" w:unhideWhenUsed="1" w:qFormat="1"/>
+    <w:lsdException w:name="heading 2" w:uiPriority="9" w:semiHidden="1" w:unhideWhenUsed="1" w:qFormat="1"/>
+    <w:lsdException w:name="heading 3" w:uiPriority="9" w:semiHidden="1" w:unhideWhenUsed="1" w:qFormat="1"/>
+    <w:lsdException w:name="heading 4" w:uiPriority="9" w:semiHidden="1" w:unhideWhenUsed="1" w:qFormat="1"/>
+    <w:lsdException w:name="heading 5" w:uiPriority="9" w:semiHidden="1" w:unhideWhenUsed="1" w:qFormat="1"/>
+    <w:lsdException w:name="heading 6" w:uiPriority="9" w:semiHidden="1" w:unhideWhenUsed="1" w:qFormat="1"/>
+    <w:lsdException w:name="heading 7" w:uiPriority="9" w:semiHidden="1" w:unhideWhenUsed="1" w:qFormat="1"/>
+    <w:lsdException w:name="heading 8" w:uiPriority="9" w:semiHidden="1" w:unhideWhenUsed="1" w:qFormat="1"/>
+    <w:lsdException w:name="heading 9" w:uiPriority="9" w:semiHidden="1" w:unhideWhenUsed="1" w:qFormat="1"/>
     <w:lsdException w:name="index 1" w:semiHidden="1" w:unhideWhenUsed="1"/>
     <w:lsdException w:name="index 2" w:semiHidden="1" w:unhideWhenUsed="1"/>
     <w:lsdException w:name="index 3" w:semiHidden="1" w:unhideWhenUsed="1"/>
@@ -314,22 +441,22 @@
     <w:lsdException w:name="index 7" w:semiHidden="1" w:unhideWhenUsed="1"/>
     <w:lsdException w:name="index 8" w:semiHidden="1" w:unhideWhenUsed="1"/>
     <w:lsdException w:name="index 9" w:semiHidden="1" w:unhideWhenUsed="1"/>
-    <w:lsdException w:name="toc 1" w:semiHidden="1" w:uiPriority="39" w:unhideWhenUsed="1"/>
-    <w:lsdException w:name="toc 2" w:semiHidden="1" w:uiPriority="39" w:unhideWhenUsed="1"/>
-    <w:lsdException w:name="toc 3" w:semiHidden="1" w:uiPriority="39" w:unhideWhenUsed="1"/>
-    <w:lsdException w:name="toc 4" w:semiHidden="1" w:uiPriority="39" w:unhideWhenUsed="1"/>
-    <w:lsdException w:name="toc 5" w:semiHidden="1" w:uiPriority="39" w:unhideWhenUsed="1"/>
-    <w:lsdException w:name="toc 6" w:semiHidden="1" w:uiPriority="39" w:unhideWhenUsed="1"/>
-    <w:lsdException w:name="toc 7" w:semiHidden="1" w:uiPriority="39" w:unhideWhenUsed="1"/>
-    <w:lsdException w:name="toc 8" w:semiHidden="1" w:uiPriority="39" w:unhideWhenUsed="1"/>
-    <w:lsdException w:name="toc 9" w:semiHidden="1" w:uiPriority="39" w:unhideWhenUsed="1"/>
+    <w:lsdException w:name="toc 1" w:uiPriority="39" w:semiHidden="1" w:unhideWhenUsed="1"/>
+    <w:lsdException w:name="toc 2" w:uiPriority="39" w:semiHidden="1" w:unhideWhenUsed="1"/>
+    <w:lsdException w:name="toc 3" w:uiPriority="39" w:semiHidden="1" w:unhideWhenUsed="1"/>
+    <w:lsdException w:name="toc 4" w:uiPriority="39" w:semiHidden="1" w:unhideWhenUsed="1"/>
+    <w:lsdException w:name="toc 5" w:uiPriority="39" w:semiHidden="1" w:unhideWhenUsed="1"/>
+    <w:lsdException w:name="toc 6" w:uiPriority="39" w:semiHidden="1" w:unhideWhenUsed="1"/>
+    <w:lsdException w:name="toc 7" w:uiPriority="39" w:semiHidden="1" w:unhideWhenUsed="1"/>
+    <w:lsdException w:name="toc 8" w:uiPriority="39" w:semiHidden="1" w:unhideWhenUsed="1"/>
+    <w:lsdException w:name="toc 9" w:uiPriority="39" w:semiHidden="1" w:unhideWhenUsed="1"/>
     <w:lsdException w:name="Normal Indent" w:semiHidden="1" w:unhideWhenUsed="1"/>
     <w:lsdException w:name="footnote text" w:semiHidden="1" w:unhideWhenUsed="1"/>
     <w:lsdException w:name="annotation text" w:semiHidden="1" w:unhideWhenUsed="1"/>
     <w:lsdException w:name="header" w:semiHidden="1" w:unhideWhenUsed="1"/>
     <w:lsdException w:name="footer" w:semiHidden="1" w:unhideWhenUsed="1"/>
     <w:lsdException w:name="index heading" w:semiHidden="1" w:unhideWhenUsed="1"/>
-    <w:lsdException w:name="caption" w:semiHidden="1" w:uiPriority="35" w:unhideWhenUsed="1" w:qFormat="1"/>
+    <w:lsdException w:name="caption" w:uiPriority="35" w:semiHidden="1" w:unhideWhenUsed="1" w:qFormat="1"/>
     <w:lsdException w:name="table of figures" w:semiHidden="1" w:unhideWhenUsed="1"/>
     <w:lsdException w:name="envelope address" w:semiHidden="1" w:unhideWhenUsed="1"/>
     <w:lsdException w:name="envelope return" w:semiHidden="1" w:unhideWhenUsed="1"/>
@@ -360,7 +487,7 @@
     <w:lsdException w:name="Title" w:uiPriority="10" w:qFormat="1"/>
     <w:lsdException w:name="Closing" w:semiHidden="1" w:unhideWhenUsed="1"/>
     <w:lsdException w:name="Signature" w:semiHidden="1" w:unhideWhenUsed="1"/>
-    <w:lsdException w:name="Default Paragraph Font" w:semiHidden="1" w:uiPriority="1" w:unhideWhenUsed="1"/>
+    <w:lsdException w:name="Default Paragraph Font" w:uiPriority="1" w:semiHidden="1" w:unhideWhenUsed="1"/>
     <w:lsdException w:name="Body Text" w:semiHidden="1" w:unhideWhenUsed="1"/>
     <w:lsdException w:name="Body Text Indent" w:semiHidden="1" w:unhideWhenUsed="1"/>
     <w:lsdException w:name="List Continue" w:semiHidden="1" w:unhideWhenUsed="1"/>
@@ -560,8 +687,8 @@
     <w:lsdException w:name="Subtle Reference" w:uiPriority="31" w:qFormat="1"/>
     <w:lsdException w:name="Intense Reference" w:uiPriority="32" w:qFormat="1"/>
     <w:lsdException w:name="Book Title" w:uiPriority="33" w:qFormat="1"/>
-    <w:lsdException w:name="Bibliography" w:semiHidden="1" w:uiPriority="37" w:unhideWhenUsed="1"/>
-    <w:lsdException w:name="TOC Heading" w:semiHidden="1" w:uiPriority="39" w:unhideWhenUsed="1" w:qFormat="1"/>
+    <w:lsdException w:name="Bibliography" w:uiPriority="37" w:semiHidden="1" w:unhideWhenUsed="1"/>
+    <w:lsdException w:name="TOC Heading" w:uiPriority="39" w:semiHidden="1" w:unhideWhenUsed="1" w:qFormat="1"/>
     <w:lsdException w:name="Plain Table 1" w:uiPriority="41"/>
     <w:lsdException w:name="Plain Table 2" w:uiPriority="42"/>
     <w:lsdException w:name="Plain Table 3" w:uiPriority="43"/>
@@ -667,19 +794,109 @@
     <w:lsdException w:name="List Table 6 Colorful Accent 6" w:uiPriority="51"/>
     <w:lsdException w:name="List Table 7 Colorful Accent 6" w:uiPriority="52"/>
   </w:latentStyles>
-  <w:style w:type="paragraph" w:default="1" w:styleId="Normal">
+  <w:style w:type="paragraph" w:styleId="Normal" w:default="1">
     <w:name w:val="Normal"/>
     <w:qFormat/>
-    <w:rsid w:val="00302EF8"/>
+    <w:rsid w:val="00302ef8"/>
     <w:pPr>
-      <w:spacing w:line="256" w:lineRule="auto"/>
+      <w:widowControl/>
+      <w:bidi w:val="0"/>
+      <w:spacing w:lineRule="auto" w:line="254" w:before="0" w:after="160"/>
+      <w:jc w:val="left"/>
     </w:pPr>
+    <w:rPr>
+      <w:rFonts w:ascii="Calibri" w:hAnsi="Calibri" w:eastAsia="Calibri" w:cs="" w:asciiTheme="minorHAnsi" w:cstheme="minorBidi" w:eastAsiaTheme="minorHAnsi" w:hAnsiTheme="minorHAnsi"/>
+      <w:color w:val="auto"/>
+      <w:sz w:val="22"/>
+      <w:szCs w:val="22"/>
+      <w:lang w:val="en-US" w:eastAsia="en-US" w:bidi="ar-SA"/>
+    </w:rPr>
   </w:style>
-  <w:style w:type="character" w:default="1" w:styleId="DefaultParagraphFont">
+  <w:style w:type="character" w:styleId="DefaultParagraphFont" w:default="1">
     <w:name w:val="Default Paragraph Font"/>
     <w:uiPriority w:val="1"/>
     <w:semiHidden/>
     <w:unhideWhenUsed/>
+    <w:qFormat/>
+    <w:rPr/>
+  </w:style>
+  <w:style w:type="paragraph" w:styleId="Heading">
+    <w:name w:val="Heading"/>
+    <w:basedOn w:val="Normal"/>
+    <w:next w:val="TextBody"/>
+    <w:qFormat/>
+    <w:pPr>
+      <w:keepNext/>
+      <w:spacing w:before="240" w:after="120"/>
+    </w:pPr>
+    <w:rPr>
+      <w:rFonts w:ascii="Liberation Sans" w:hAnsi="Liberation Sans" w:eastAsia="Noto Sans CJK SC Regular" w:cs="FreeSans"/>
+      <w:sz w:val="28"/>
+      <w:szCs w:val="28"/>
+    </w:rPr>
+  </w:style>
+  <w:style w:type="paragraph" w:styleId="TextBody">
+    <w:name w:val="Body Text"/>
+    <w:basedOn w:val="Normal"/>
+    <w:pPr>
+      <w:spacing w:lineRule="auto" w:line="288" w:before="0" w:after="140"/>
+    </w:pPr>
+    <w:rPr/>
+  </w:style>
+  <w:style w:type="paragraph" w:styleId="List">
+    <w:name w:val="List"/>
+    <w:basedOn w:val="TextBody"/>
+    <w:pPr/>
+    <w:rPr>
+      <w:rFonts w:cs="FreeSans"/>
+    </w:rPr>
+  </w:style>
+  <w:style w:type="paragraph" w:styleId="Caption">
+    <w:name w:val="Caption"/>
+    <w:basedOn w:val="Normal"/>
+    <w:qFormat/>
+    <w:pPr>
+      <w:suppressLineNumbers/>
+      <w:spacing w:before="120" w:after="120"/>
+    </w:pPr>
+    <w:rPr>
+      <w:rFonts w:cs="FreeSans"/>
+      <w:i/>
+      <w:iCs/>
+      <w:sz w:val="24"/>
+      <w:szCs w:val="24"/>
+    </w:rPr>
+  </w:style>
+  <w:style w:type="paragraph" w:styleId="Index">
+    <w:name w:val="Index"/>
+    <w:basedOn w:val="Normal"/>
+    <w:qFormat/>
+    <w:pPr>
+      <w:suppressLineNumbers/>
+    </w:pPr>
+    <w:rPr>
+      <w:rFonts w:cs="FreeSans"/>
+    </w:rPr>
+  </w:style>
+  <w:style w:type="paragraph" w:styleId="ListParagraph">
+    <w:name w:val="List Paragraph"/>
+    <w:basedOn w:val="Normal"/>
+    <w:uiPriority w:val="34"/>
+    <w:qFormat/>
+    <w:rsid w:val="00302ef8"/>
+    <w:pPr>
+      <w:spacing w:before="0" w:after="160"/>
+      <w:ind w:left="720" w:hanging="0"/>
+      <w:contextualSpacing/>
+    </w:pPr>
+    <w:rPr/>
+  </w:style>
+  <w:style w:type="numbering" w:styleId="NoList" w:default="1">
+    <w:name w:val="No List"/>
+    <w:uiPriority w:val="99"/>
+    <w:semiHidden/>
+    <w:unhideWhenUsed/>
+    <w:qFormat/>
   </w:style>
   <w:style w:type="table" w:default="1" w:styleId="TableNormal">
     <w:name w:val="Normal Table"/>
@@ -695,23 +912,6 @@
         <w:right w:w="108" w:type="dxa"/>
       </w:tblCellMar>
     </w:tblPr>
-  </w:style>
-  <w:style w:type="numbering" w:default="1" w:styleId="NoList">
-    <w:name w:val="No List"/>
-    <w:uiPriority w:val="99"/>
-    <w:semiHidden/>
-    <w:unhideWhenUsed/>
-  </w:style>
-  <w:style w:type="paragraph" w:styleId="ListParagraph">
-    <w:name w:val="List Paragraph"/>
-    <w:basedOn w:val="Normal"/>
-    <w:uiPriority w:val="34"/>
-    <w:qFormat/>
-    <w:rsid w:val="00302EF8"/>
-    <w:pPr>
-      <w:ind w:left="720"/>
-      <w:contextualSpacing/>
-    </w:pPr>
   </w:style>
 </w:styles>
 </file>

</xml_diff>